<commit_message>
updated bottom of report
</commit_message>
<xml_diff>
--- a/Report.docx
+++ b/Report.docx
@@ -1,6 +1,6 @@
 
 <file path=word/document.xml><?xml version="1.0" encoding="utf-8"?>
-<w:document xmlns:wpc="http://schemas.microsoft.com/office/word/2010/wordprocessingCanvas" xmlns:cx="http://schemas.microsoft.com/office/drawing/2014/chartex" xmlns:cx1="http://schemas.microsoft.com/office/drawing/2015/9/8/chartex" xmlns:cx2="http://schemas.microsoft.com/office/drawing/2015/10/21/chartex" xmlns:cx3="http://schemas.microsoft.com/office/drawing/2016/5/9/chartex" xmlns:cx4="http://schemas.microsoft.com/office/drawing/2016/5/10/chartex" xmlns:cx5="http://schemas.microsoft.com/office/drawing/2016/5/11/chartex" xmlns:cx6="http://schemas.microsoft.com/office/drawing/2016/5/12/chartex" xmlns:cx7="http://schemas.microsoft.com/office/drawing/2016/5/13/chartex" xmlns:cx8="http://schemas.microsoft.com/office/drawing/2016/5/14/chartex" xmlns:mc="http://schemas.openxmlformats.org/markup-compatibility/2006" xmlns:aink="http://schemas.microsoft.com/office/drawing/2016/ink" xmlns:am3d="http://schemas.microsoft.com/office/drawing/2017/model3d" xmlns:o="urn:schemas-microsoft-com:office:office" xmlns:r="http://schemas.openxmlformats.org/officeDocument/2006/relationships" xmlns:m="http://schemas.openxmlformats.org/officeDocument/2006/math" xmlns:v="urn:schemas-microsoft-com:vml" xmlns:wp14="http://schemas.microsoft.com/office/word/2010/wordprocessingDrawing" xmlns:wp="http://schemas.openxmlformats.org/drawingml/2006/wordprocessingDrawing" xmlns:w10="urn:schemas-microsoft-com:office:word" xmlns:w="http://schemas.openxmlformats.org/wordprocessingml/2006/main" xmlns:w14="http://schemas.microsoft.com/office/word/2010/wordml" xmlns:w15="http://schemas.microsoft.com/office/word/2012/wordml" xmlns:w16cex="http://schemas.microsoft.com/office/word/2018/wordml/cex" xmlns:w16cid="http://schemas.microsoft.com/office/word/2016/wordml/cid" xmlns:w16="http://schemas.microsoft.com/office/word/2018/wordml" xmlns:w16se="http://schemas.microsoft.com/office/word/2015/wordml/symex" xmlns:wpg="http://schemas.microsoft.com/office/word/2010/wordprocessingGroup" xmlns:wpi="http://schemas.microsoft.com/office/word/2010/wordprocessingInk" xmlns:wne="http://schemas.microsoft.com/office/word/2006/wordml" xmlns:wps="http://schemas.microsoft.com/office/word/2010/wordprocessingShape" mc:Ignorable="w14 w15 w16se w16cid w16 w16cex wp14">
+<w:document xmlns:wpc="http://schemas.microsoft.com/office/word/2010/wordprocessingCanvas" xmlns:mc="http://schemas.openxmlformats.org/markup-compatibility/2006" xmlns:o="urn:schemas-microsoft-com:office:office" xmlns:r="http://schemas.openxmlformats.org/officeDocument/2006/relationships" xmlns:m="http://schemas.openxmlformats.org/officeDocument/2006/math" xmlns:v="urn:schemas-microsoft-com:vml" xmlns:wp14="http://schemas.microsoft.com/office/word/2010/wordprocessingDrawing" xmlns:wp="http://schemas.openxmlformats.org/drawingml/2006/wordprocessingDrawing" xmlns:w10="urn:schemas-microsoft-com:office:word" xmlns:w="http://schemas.openxmlformats.org/wordprocessingml/2006/main" xmlns:w14="http://schemas.microsoft.com/office/word/2010/wordml" xmlns:w15="http://schemas.microsoft.com/office/word/2012/wordml" xmlns:wpg="http://schemas.microsoft.com/office/word/2010/wordprocessingGroup" xmlns:wpi="http://schemas.microsoft.com/office/word/2010/wordprocessingInk" xmlns:wne="http://schemas.microsoft.com/office/word/2006/wordml" xmlns:wps="http://schemas.microsoft.com/office/word/2010/wordprocessingShape" mc:Ignorable="w14 w15 wp14">
   <w:body>
     <w:sdt>
       <w:sdtPr>
@@ -10,6 +10,7 @@
           <w:docPartUnique/>
         </w:docPartObj>
       </w:sdtPr>
+      <w:sdtEndPr/>
       <w:sdtContent>
         <w:p>
           <w:r>
@@ -66,6 +67,7 @@
                                   <w15:appearance w15:val="hidden"/>
                                   <w:text/>
                                 </w:sdtPr>
+                                <w:sdtEndPr/>
                                 <w:sdtContent>
                                   <w:p>
                                     <w:pPr>
@@ -85,7 +87,27 @@
                                         <w:sz w:val="32"/>
                                         <w:szCs w:val="32"/>
                                       </w:rPr>
-                                      <w:t xml:space="preserve">Izabela Olejnik, Alex </w:t>
+                                      <w:t xml:space="preserve">Izabela </w:t>
+                                    </w:r>
+                                    <w:proofErr w:type="spellStart"/>
+                                    <w:r>
+                                      <w:rPr>
+                                        <w:i/>
+                                        <w:color w:val="262626" w:themeColor="text1" w:themeTint="D9"/>
+                                        <w:sz w:val="32"/>
+                                        <w:szCs w:val="32"/>
+                                      </w:rPr>
+                                      <w:t>Olejnik</w:t>
+                                    </w:r>
+                                    <w:proofErr w:type="spellEnd"/>
+                                    <w:r>
+                                      <w:rPr>
+                                        <w:i/>
+                                        <w:color w:val="262626" w:themeColor="text1" w:themeTint="D9"/>
+                                        <w:sz w:val="32"/>
+                                        <w:szCs w:val="32"/>
+                                      </w:rPr>
+                                      <w:t xml:space="preserve">, Alex </w:t>
                                     </w:r>
                                     <w:proofErr w:type="spellStart"/>
                                     <w:r>
@@ -136,6 +158,7 @@
                                     <w15:appearance w15:val="hidden"/>
                                     <w:text/>
                                   </w:sdtPr>
+                                  <w:sdtEndPr/>
                                   <w:sdtContent>
                                     <w:r>
                                       <w:rPr>
@@ -184,7 +207,7 @@
                     <v:stroke joinstyle="miter"/>
                     <v:path gradientshapeok="t" o:connecttype="rect"/>
                   </v:shapetype>
-                  <v:shape id="Text Box 36" o:spid="_x0000_s1026" type="#_x0000_t202" alt="Title: Title and subtitle" style="position:absolute;margin-left:0;margin-top:0;width:435.75pt;height:214.55pt;z-index:251661312;visibility:visible;mso-wrap-style:square;mso-width-percent:890;mso-height-percent:0;mso-wrap-distance-left:9pt;mso-wrap-distance-top:0;mso-wrap-distance-right:9pt;mso-wrap-distance-bottom:0;mso-position-horizontal:left;mso-position-horizontal-relative:page;mso-position-vertical:bottom;mso-position-vertical-relative:page;mso-width-percent:890;mso-height-percent:0;mso-width-relative:page;mso-height-relative:margin;v-text-anchor:bottom" o:gfxdata="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" filled="f" stroked="f" strokeweight=".5pt">
+                  <v:shape id="Text Box 36" o:spid="_x0000_s1026" type="#_x0000_t202" alt="Title: Title and subtitle" style="position:absolute;margin-left:0;margin-top:0;width:435.75pt;height:214.55pt;z-index:251661312;visibility:visible;mso-wrap-style:square;mso-width-percent:890;mso-height-percent:0;mso-wrap-distance-left:9pt;mso-wrap-distance-top:0;mso-wrap-distance-right:9pt;mso-wrap-distance-bottom:0;mso-position-horizontal:left;mso-position-horizontal-relative:page;mso-position-vertical:bottom;mso-position-vertical-relative:page;mso-width-percent:890;mso-height-percent:0;mso-width-relative:page;mso-height-relative:margin;v-text-anchor:bottom" o:gfxdata="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" filled="f" stroked="f" strokeweight=".5pt">
                     <v:textbox inset="93.6pt,7.2pt,0,1in">
                       <w:txbxContent>
                         <w:sdt>
@@ -202,6 +225,7 @@
                             <w15:appearance w15:val="hidden"/>
                             <w:text/>
                           </w:sdtPr>
+                          <w:sdtEndPr/>
                           <w:sdtContent>
                             <w:p>
                               <w:pPr>
@@ -221,7 +245,27 @@
                                   <w:sz w:val="32"/>
                                   <w:szCs w:val="32"/>
                                 </w:rPr>
-                                <w:t xml:space="preserve">Izabela Olejnik, Alex </w:t>
+                                <w:t xml:space="preserve">Izabela </w:t>
+                              </w:r>
+                              <w:proofErr w:type="spellStart"/>
+                              <w:r>
+                                <w:rPr>
+                                  <w:i/>
+                                  <w:color w:val="262626" w:themeColor="text1" w:themeTint="D9"/>
+                                  <w:sz w:val="32"/>
+                                  <w:szCs w:val="32"/>
+                                </w:rPr>
+                                <w:t>Olejnik</w:t>
+                              </w:r>
+                              <w:proofErr w:type="spellEnd"/>
+                              <w:r>
+                                <w:rPr>
+                                  <w:i/>
+                                  <w:color w:val="262626" w:themeColor="text1" w:themeTint="D9"/>
+                                  <w:sz w:val="32"/>
+                                  <w:szCs w:val="32"/>
+                                </w:rPr>
+                                <w:t xml:space="preserve">, Alex </w:t>
                               </w:r>
                               <w:proofErr w:type="spellStart"/>
                               <w:r>
@@ -272,6 +316,7 @@
                               <w15:appearance w15:val="hidden"/>
                               <w:text/>
                             </w:sdtPr>
+                            <w:sdtEndPr/>
                             <w:sdtContent>
                               <w:r>
                                 <w:rPr>
@@ -385,9 +430,9 @@
                   </wp:anchor>
                 </w:drawing>
               </mc:Choice>
-              <mc:Fallback>
+              <mc:Fallback xmlns:w16se="http://schemas.microsoft.com/office/word/2015/wordml/symex" xmlns:w16="http://schemas.microsoft.com/office/word/2018/wordml" xmlns:w16cid="http://schemas.microsoft.com/office/word/2016/wordml/cid" xmlns:w16cex="http://schemas.microsoft.com/office/word/2018/wordml/cex" xmlns:am3d="http://schemas.microsoft.com/office/drawing/2017/model3d" xmlns:aink="http://schemas.microsoft.com/office/drawing/2016/ink" xmlns:cx8="http://schemas.microsoft.com/office/drawing/2016/5/14/chartex" xmlns:cx7="http://schemas.microsoft.com/office/drawing/2016/5/13/chartex" xmlns:cx6="http://schemas.microsoft.com/office/drawing/2016/5/12/chartex" xmlns:cx5="http://schemas.microsoft.com/office/drawing/2016/5/11/chartex" xmlns:cx4="http://schemas.microsoft.com/office/drawing/2016/5/10/chartex" xmlns:cx3="http://schemas.microsoft.com/office/drawing/2016/5/9/chartex" xmlns:cx2="http://schemas.microsoft.com/office/drawing/2015/10/21/chartex" xmlns:cx1="http://schemas.microsoft.com/office/drawing/2015/9/8/chartex" xmlns:cx="http://schemas.microsoft.com/office/drawing/2014/chartex">
                 <w:pict>
-                  <v:line w14:anchorId="5F7415FB" id="Straight Connector 37" o:spid="_x0000_s1026" style="position:absolute;z-index:-251656192;visibility:visible;mso-wrap-style:square;mso-height-percent:795;mso-left-percent:100;mso-top-percent:150;mso-wrap-distance-left:9pt;mso-wrap-distance-top:0;mso-wrap-distance-right:9pt;mso-wrap-distance-bottom:0;mso-position-horizontal-relative:page;mso-position-vertical-relative:page;mso-height-percent:795;mso-left-percent:100;mso-top-percent:150;mso-height-relative:page" from="0,0" to="0,121.5pt" o:gfxdata="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" strokecolor="#272727 [2749]" strokeweight="2.25pt">
+                  <v:line w14:anchorId="5F7415FB" id="Straight Connector 37" o:spid="_x0000_s1026" style="position:absolute;z-index:-251656192;visibility:visible;mso-wrap-style:square;mso-height-percent:795;mso-left-percent:100;mso-top-percent:150;mso-wrap-distance-left:9pt;mso-wrap-distance-top:0;mso-wrap-distance-right:9pt;mso-wrap-distance-bottom:0;mso-position-horizontal-relative:page;mso-position-vertical-relative:page;mso-height-percent:795;mso-left-percent:100;mso-top-percent:150;mso-height-relative:page" from="0,0" to="0,121.5pt" o:gfxdata="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" strokecolor="#272727 [2749]" strokeweight="2.25pt">
                     <v:stroke joinstyle="miter"/>
                     <w10:wrap anchorx="page" anchory="page"/>
                   </v:line>
@@ -460,6 +505,7 @@
                                   <w15:appearance w15:val="hidden"/>
                                   <w:text/>
                                 </w:sdtPr>
+                                <w:sdtEndPr/>
                                 <w:sdtContent>
                                   <w:p>
                                     <w:pPr>
@@ -551,7 +597,7 @@
               </mc:Choice>
               <mc:Fallback>
                 <w:pict>
-                  <v:shape w14:anchorId="051894CC" id="Text Box 38" o:spid="_x0000_s1027" type="#_x0000_t202" alt="Title: Title and subtitle" style="position:absolute;margin-left:0;margin-top:0;width:435.75pt;height:214.55pt;z-index:251659264;visibility:visible;mso-wrap-style:square;mso-width-percent:890;mso-height-percent:0;mso-top-percent:150;mso-wrap-distance-left:9pt;mso-wrap-distance-top:0;mso-wrap-distance-right:9pt;mso-wrap-distance-bottom:0;mso-position-horizontal:left;mso-position-horizontal-relative:page;mso-position-vertical-relative:page;mso-width-percent:890;mso-height-percent:0;mso-top-percent:150;mso-width-relative:page;mso-height-relative:margin;v-text-anchor:top" o:gfxdata="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" filled="f" stroked="f" strokeweight=".5pt">
+                  <v:shape w14:anchorId="051894CC" id="Text Box 38" o:spid="_x0000_s1027" type="#_x0000_t202" alt="Title: Title and subtitle" style="position:absolute;margin-left:0;margin-top:0;width:435.75pt;height:214.55pt;z-index:251659264;visibility:visible;mso-wrap-style:square;mso-width-percent:890;mso-height-percent:0;mso-top-percent:150;mso-wrap-distance-left:9pt;mso-wrap-distance-top:0;mso-wrap-distance-right:9pt;mso-wrap-distance-bottom:0;mso-position-horizontal:left;mso-position-horizontal-relative:page;mso-position-vertical-relative:page;mso-width-percent:890;mso-height-percent:0;mso-top-percent:150;mso-width-relative:page;mso-height-relative:margin;v-text-anchor:top" o:gfxdata="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" filled="f" stroked="f" strokeweight=".5pt">
                     <v:textbox style="mso-fit-shape-to-text:t" inset="93.6pt,,0">
                       <w:txbxContent>
                         <w:sdt>
@@ -571,6 +617,7 @@
                             <w15:appearance w15:val="hidden"/>
                             <w:text/>
                           </w:sdtPr>
+                          <w:sdtEndPr/>
                           <w:sdtContent>
                             <w:p>
                               <w:pPr>
@@ -892,6 +939,9 @@
         <w:jc w:val="center"/>
       </w:pPr>
       <w:r>
+        <w:rPr>
+          <w:noProof/>
+        </w:rPr>
         <w:drawing>
           <wp:inline distT="0" distB="0" distL="0" distR="0" wp14:anchorId="221F0622" wp14:editId="105C99C6">
             <wp:extent cx="5845989" cy="3667225"/>
@@ -944,7 +994,15 @@
       </w:r>
       <w:proofErr w:type="spellEnd"/>
       <w:r>
-        <w:t xml:space="preserve"> int value contained in the user table. Through this value, the application is able to distinguish between the users. </w:t>
+        <w:t xml:space="preserve"> </w:t>
+      </w:r>
+      <w:proofErr w:type="spellStart"/>
+      <w:r>
+        <w:t>int</w:t>
+      </w:r>
+      <w:proofErr w:type="spellEnd"/>
+      <w:r>
+        <w:t xml:space="preserve"> value contained in the user table. Through this value, the application is able to distinguish between the users. </w:t>
       </w:r>
       <w:r>
         <w:t xml:space="preserve">The super-admin does not create events or signup for events, they are simply able to query event information. The user table also contains the user’s username and password in order to authenticate the user on the application. </w:t>
@@ -1017,21 +1075,15 @@
       </w:r>
       <w:proofErr w:type="spellEnd"/>
       <w:r>
-        <w:t xml:space="preserve">. The event table has all the information that is required by the admin to enter about an event that they are entering. The table </w:t>
-      </w:r>
+        <w:t xml:space="preserve">. The event table has all the information that is required by the admin to enter about an event that they are entering. The table includes: event and user ID, event title, description, </w:t>
+      </w:r>
+      <w:proofErr w:type="spellStart"/>
       <w:proofErr w:type="gramStart"/>
       <w:r>
-        <w:t>includes:</w:t>
-      </w:r>
+        <w:t>url</w:t>
+      </w:r>
+      <w:proofErr w:type="spellEnd"/>
       <w:proofErr w:type="gramEnd"/>
-      <w:r>
-        <w:t xml:space="preserve"> event and user ID, event title, description, </w:t>
-      </w:r>
-      <w:proofErr w:type="spellStart"/>
-      <w:r>
-        <w:t>url</w:t>
-      </w:r>
-      <w:proofErr w:type="spellEnd"/>
       <w:r>
         <w:t xml:space="preserve">, start date, end date, address, and city. </w:t>
       </w:r>
@@ -1110,6 +1162,330 @@
         <w:t>. Our web application was hosted locally using localhost and our projects file path.</w:t>
       </w:r>
     </w:p>
+    <w:p>
+      <w:pPr>
+        <w:spacing w:line="480" w:lineRule="auto"/>
+      </w:pPr>
+    </w:p>
+    <w:p>
+      <w:pPr>
+        <w:spacing w:line="480" w:lineRule="auto"/>
+      </w:pPr>
+      <w:r>
+        <w:t>The breakdown of the workload is listed below.</w:t>
+      </w:r>
+    </w:p>
+    <w:p>
+      <w:pPr>
+        <w:spacing w:line="480" w:lineRule="auto"/>
+      </w:pPr>
+      <w:r>
+        <w:t>HTML pages (</w:t>
+      </w:r>
+      <w:proofErr w:type="spellStart"/>
+      <w:r>
+        <w:t>izabela</w:t>
+      </w:r>
+      <w:proofErr w:type="spellEnd"/>
+      <w:r>
+        <w:t xml:space="preserve"> - DONE)</w:t>
+      </w:r>
+      <w:r>
+        <w:t xml:space="preserve"> </w:t>
+      </w:r>
+    </w:p>
+    <w:p>
+      <w:pPr>
+        <w:spacing w:line="480" w:lineRule="auto"/>
+      </w:pPr>
+      <w:proofErr w:type="spellStart"/>
+      <w:r>
+        <w:t>Js</w:t>
+      </w:r>
+      <w:proofErr w:type="spellEnd"/>
+      <w:r>
+        <w:t xml:space="preserve"> doc </w:t>
+      </w:r>
+      <w:r>
+        <w:t>(</w:t>
+      </w:r>
+      <w:proofErr w:type="spellStart"/>
+      <w:r>
+        <w:t>izabela</w:t>
+      </w:r>
+      <w:proofErr w:type="spellEnd"/>
+      <w:r>
+        <w:t xml:space="preserve"> - DONE)</w:t>
+      </w:r>
+    </w:p>
+    <w:p>
+      <w:pPr>
+        <w:spacing w:line="480" w:lineRule="auto"/>
+      </w:pPr>
+      <w:r>
+        <w:t xml:space="preserve">CSS style sheets </w:t>
+      </w:r>
+      <w:r>
+        <w:t>(</w:t>
+      </w:r>
+      <w:proofErr w:type="spellStart"/>
+      <w:r>
+        <w:t>izabela</w:t>
+      </w:r>
+      <w:proofErr w:type="spellEnd"/>
+      <w:r>
+        <w:t xml:space="preserve"> - DONE)</w:t>
+      </w:r>
+    </w:p>
+    <w:p>
+      <w:pPr>
+        <w:spacing w:line="480" w:lineRule="auto"/>
+      </w:pPr>
+      <w:r>
+        <w:t>Report (</w:t>
+      </w:r>
+      <w:proofErr w:type="spellStart"/>
+      <w:r>
+        <w:t>izabela</w:t>
+      </w:r>
+      <w:proofErr w:type="spellEnd"/>
+      <w:r>
+        <w:t xml:space="preserve"> - DONE)</w:t>
+      </w:r>
+    </w:p>
+    <w:p>
+      <w:pPr>
+        <w:spacing w:line="480" w:lineRule="auto"/>
+      </w:pPr>
+      <w:proofErr w:type="gramStart"/>
+      <w:r>
+        <w:t>signup</w:t>
+      </w:r>
+      <w:proofErr w:type="gramEnd"/>
+      <w:r>
+        <w:t xml:space="preserve"> (mark - DONE)</w:t>
+      </w:r>
+    </w:p>
+    <w:p>
+      <w:pPr>
+        <w:spacing w:line="480" w:lineRule="auto"/>
+      </w:pPr>
+      <w:proofErr w:type="gramStart"/>
+      <w:r>
+        <w:t>login</w:t>
+      </w:r>
+      <w:proofErr w:type="gramEnd"/>
+      <w:r>
+        <w:t xml:space="preserve"> (</w:t>
+      </w:r>
+      <w:proofErr w:type="spellStart"/>
+      <w:r>
+        <w:t>brett</w:t>
+      </w:r>
+      <w:proofErr w:type="spellEnd"/>
+      <w:r>
+        <w:t xml:space="preserve"> - DONE)</w:t>
+      </w:r>
+    </w:p>
+    <w:p>
+      <w:pPr>
+        <w:spacing w:line="480" w:lineRule="auto"/>
+      </w:pPr>
+      <w:r>
+        <w:lastRenderedPageBreak/>
+        <w:t>(SA) lookup events by admin (</w:t>
+      </w:r>
+      <w:proofErr w:type="spellStart"/>
+      <w:proofErr w:type="gramStart"/>
+      <w:r>
+        <w:t>alex</w:t>
+      </w:r>
+      <w:proofErr w:type="spellEnd"/>
+      <w:proofErr w:type="gramEnd"/>
+      <w:r>
+        <w:t xml:space="preserve"> - DONE)</w:t>
+      </w:r>
+    </w:p>
+    <w:p>
+      <w:pPr>
+        <w:spacing w:line="480" w:lineRule="auto"/>
+      </w:pPr>
+      <w:r>
+        <w:t>(SA) lookup events by specific user participation (</w:t>
+      </w:r>
+      <w:proofErr w:type="spellStart"/>
+      <w:proofErr w:type="gramStart"/>
+      <w:r>
+        <w:t>alex</w:t>
+      </w:r>
+      <w:proofErr w:type="spellEnd"/>
+      <w:proofErr w:type="gramEnd"/>
+      <w:r>
+        <w:t xml:space="preserve"> - DONE)</w:t>
+      </w:r>
+    </w:p>
+    <w:p>
+      <w:pPr>
+        <w:spacing w:line="480" w:lineRule="auto"/>
+      </w:pPr>
+      <w:r>
+        <w:t xml:space="preserve">(A) </w:t>
+      </w:r>
+      <w:proofErr w:type="gramStart"/>
+      <w:r>
+        <w:t>create</w:t>
+      </w:r>
+      <w:proofErr w:type="gramEnd"/>
+      <w:r>
+        <w:t xml:space="preserve"> an event (</w:t>
+      </w:r>
+      <w:proofErr w:type="spellStart"/>
+      <w:r>
+        <w:t>brett</w:t>
+      </w:r>
+      <w:proofErr w:type="spellEnd"/>
+      <w:r>
+        <w:t xml:space="preserve"> - DONE)</w:t>
+      </w:r>
+    </w:p>
+    <w:p>
+      <w:pPr>
+        <w:spacing w:line="480" w:lineRule="auto"/>
+      </w:pPr>
+      <w:r>
+        <w:t xml:space="preserve">(A) </w:t>
+      </w:r>
+      <w:proofErr w:type="gramStart"/>
+      <w:r>
+        <w:t>list</w:t>
+      </w:r>
+      <w:proofErr w:type="gramEnd"/>
+      <w:r>
+        <w:t xml:space="preserve"> self-created events (</w:t>
+      </w:r>
+      <w:proofErr w:type="spellStart"/>
+      <w:r>
+        <w:t>alex</w:t>
+      </w:r>
+      <w:proofErr w:type="spellEnd"/>
+      <w:r>
+        <w:t xml:space="preserve"> - DONE)</w:t>
+      </w:r>
+    </w:p>
+    <w:p>
+      <w:pPr>
+        <w:spacing w:line="480" w:lineRule="auto"/>
+      </w:pPr>
+      <w:r>
+        <w:t xml:space="preserve">(A) </w:t>
+      </w:r>
+      <w:proofErr w:type="gramStart"/>
+      <w:r>
+        <w:t>list</w:t>
+      </w:r>
+      <w:proofErr w:type="gramEnd"/>
+      <w:r>
+        <w:t xml:space="preserve"> self-currently active events (</w:t>
+      </w:r>
+      <w:proofErr w:type="spellStart"/>
+      <w:r>
+        <w:t>alex</w:t>
+      </w:r>
+      <w:proofErr w:type="spellEnd"/>
+      <w:r>
+        <w:t xml:space="preserve"> - DONE)</w:t>
+      </w:r>
+    </w:p>
+    <w:p>
+      <w:pPr>
+        <w:spacing w:line="480" w:lineRule="auto"/>
+      </w:pPr>
+      <w:r>
+        <w:t xml:space="preserve">(U) </w:t>
+      </w:r>
+      <w:proofErr w:type="gramStart"/>
+      <w:r>
+        <w:t>lookup</w:t>
+      </w:r>
+      <w:proofErr w:type="gramEnd"/>
+      <w:r>
+        <w:t xml:space="preserve"> event based on date (mark - DONE)</w:t>
+      </w:r>
+    </w:p>
+    <w:p>
+      <w:pPr>
+        <w:spacing w:line="480" w:lineRule="auto"/>
+      </w:pPr>
+      <w:r>
+        <w:t xml:space="preserve">(U) </w:t>
+      </w:r>
+      <w:proofErr w:type="gramStart"/>
+      <w:r>
+        <w:t>lookup</w:t>
+      </w:r>
+      <w:proofErr w:type="gramEnd"/>
+      <w:r>
+        <w:t xml:space="preserve"> event based on city (mark - DONE)</w:t>
+      </w:r>
+    </w:p>
+    <w:p>
+      <w:pPr>
+        <w:spacing w:line="480" w:lineRule="auto"/>
+      </w:pPr>
+      <w:r>
+        <w:t xml:space="preserve">(U) </w:t>
+      </w:r>
+      <w:proofErr w:type="gramStart"/>
+      <w:r>
+        <w:t>join</w:t>
+      </w:r>
+      <w:proofErr w:type="gramEnd"/>
+      <w:r>
+        <w:t xml:space="preserve"> an event (mark/</w:t>
+      </w:r>
+      <w:proofErr w:type="spellStart"/>
+      <w:r>
+        <w:t>brett</w:t>
+      </w:r>
+      <w:proofErr w:type="spellEnd"/>
+      <w:r>
+        <w:t>/</w:t>
+      </w:r>
+      <w:proofErr w:type="spellStart"/>
+      <w:r>
+        <w:t>alex</w:t>
+      </w:r>
+      <w:proofErr w:type="spellEnd"/>
+      <w:r>
+        <w:t xml:space="preserve"> - DONE)</w:t>
+      </w:r>
+    </w:p>
+    <w:p>
+      <w:pPr>
+        <w:spacing w:line="480" w:lineRule="auto"/>
+      </w:pPr>
+      <w:r>
+        <w:t xml:space="preserve">(U) </w:t>
+      </w:r>
+      <w:proofErr w:type="gramStart"/>
+      <w:r>
+        <w:t>make</w:t>
+      </w:r>
+      <w:proofErr w:type="gramEnd"/>
+      <w:r>
+        <w:t xml:space="preserve"> a user become an admin (mark/</w:t>
+      </w:r>
+      <w:proofErr w:type="spellStart"/>
+      <w:r>
+        <w:t>brett</w:t>
+      </w:r>
+      <w:proofErr w:type="spellEnd"/>
+      <w:r>
+        <w:t xml:space="preserve"> - DONE)</w:t>
+      </w:r>
+      <w:bookmarkStart w:id="0" w:name="_GoBack"/>
+      <w:bookmarkEnd w:id="0"/>
+    </w:p>
     <w:sectPr>
       <w:pgSz w:w="12240" w:h="15840"/>
       <w:pgMar w:top="1440" w:right="1440" w:bottom="1440" w:left="1440" w:header="720" w:footer="720" w:gutter="0"/>
@@ -1123,7 +1499,7 @@
 </file>
 
 <file path=word/styles.xml><?xml version="1.0" encoding="utf-8"?>
-<w:styles xmlns:mc="http://schemas.openxmlformats.org/markup-compatibility/2006" xmlns:r="http://schemas.openxmlformats.org/officeDocument/2006/relationships" xmlns:w="http://schemas.openxmlformats.org/wordprocessingml/2006/main" xmlns:w14="http://schemas.microsoft.com/office/word/2010/wordml" xmlns:w15="http://schemas.microsoft.com/office/word/2012/wordml" xmlns:w16cex="http://schemas.microsoft.com/office/word/2018/wordml/cex" xmlns:w16cid="http://schemas.microsoft.com/office/word/2016/wordml/cid" xmlns:w16="http://schemas.microsoft.com/office/word/2018/wordml" xmlns:w16se="http://schemas.microsoft.com/office/word/2015/wordml/symex" mc:Ignorable="w14 w15 w16se w16cid w16 w16cex">
+<w:styles xmlns:mc="http://schemas.openxmlformats.org/markup-compatibility/2006" xmlns:r="http://schemas.openxmlformats.org/officeDocument/2006/relationships" xmlns:w="http://schemas.openxmlformats.org/wordprocessingml/2006/main" xmlns:w14="http://schemas.microsoft.com/office/word/2010/wordml" xmlns:w15="http://schemas.microsoft.com/office/word/2012/wordml" mc:Ignorable="w14 w15">
   <w:docDefaults>
     <w:rPrDefault>
       <w:rPr>
@@ -1135,7 +1511,7 @@
     </w:rPrDefault>
     <w:pPrDefault/>
   </w:docDefaults>
-  <w:latentStyles w:defLockedState="0" w:defUIPriority="99" w:defSemiHidden="0" w:defUnhideWhenUsed="0" w:defQFormat="0" w:count="376">
+  <w:latentStyles w:defLockedState="0" w:defUIPriority="99" w:defSemiHidden="0" w:defUnhideWhenUsed="0" w:defQFormat="0" w:count="371">
     <w:lsdException w:name="Normal" w:uiPriority="0" w:qFormat="1"/>
     <w:lsdException w:name="heading 1" w:uiPriority="9" w:qFormat="1"/>
     <w:lsdException w:name="heading 2" w:semiHidden="1" w:uiPriority="9" w:unhideWhenUsed="1" w:qFormat="1"/>
@@ -1507,11 +1883,6 @@
     <w:lsdException w:name="List Table 5 Dark Accent 6" w:uiPriority="50"/>
     <w:lsdException w:name="List Table 6 Colorful Accent 6" w:uiPriority="51"/>
     <w:lsdException w:name="List Table 7 Colorful Accent 6" w:uiPriority="52"/>
-    <w:lsdException w:name="Mention" w:semiHidden="1" w:unhideWhenUsed="1"/>
-    <w:lsdException w:name="Smart Hyperlink" w:semiHidden="1" w:unhideWhenUsed="1"/>
-    <w:lsdException w:name="Hashtag" w:semiHidden="1" w:unhideWhenUsed="1"/>
-    <w:lsdException w:name="Unresolved Mention" w:semiHidden="1" w:unhideWhenUsed="1"/>
-    <w:lsdException w:name="Smart Link" w:semiHidden="1" w:unhideWhenUsed="1"/>
   </w:latentStyles>
   <w:style w:type="paragraph" w:default="1" w:styleId="Normal">
     <w:name w:val="Normal"/>

</xml_diff>

<commit_message>
report was wrong, fixed names
it was bugging me
</commit_message>
<xml_diff>
--- a/Report.docx
+++ b/Report.docx
@@ -20,7 +20,7 @@
             <mc:AlternateContent>
               <mc:Choice Requires="wps">
                 <w:drawing>
-                  <wp:anchor distT="0" distB="0" distL="114300" distR="114300" simplePos="0" relativeHeight="251661312" behindDoc="0" locked="0" layoutInCell="1" allowOverlap="1" wp14:anchorId="7E115226" wp14:editId="79896B85">
+                  <wp:anchor distT="0" distB="0" distL="114300" distR="114300" simplePos="0" relativeHeight="251661312" behindDoc="0" locked="0" layoutInCell="1" allowOverlap="1" wp14:anchorId="7E115226" wp14:editId="0AEB49EB">
                     <wp:simplePos x="0" y="0"/>
                     <wp:positionH relativeFrom="page">
                       <wp:align>left</wp:align>
@@ -52,63 +52,122 @@
                           </wps:spPr>
                           <wps:txbx>
                             <w:txbxContent>
-                              <w:sdt>
-                                <w:sdtPr>
+                              <w:p>
+                                <w:pPr>
+                                  <w:pStyle w:val="NoSpacing"/>
+                                  <w:spacing w:after="480"/>
                                   <w:rPr>
+                                    <w:rFonts w:ascii="Times New Roman" w:hAnsi="Times New Roman" w:cs="Times New Roman"/>
+                                    <w:b/>
+                                    <w:bCs/>
                                     <w:i/>
                                     <w:color w:val="262626" w:themeColor="text1" w:themeTint="D9"/>
                                     <w:sz w:val="32"/>
                                     <w:szCs w:val="32"/>
                                   </w:rPr>
-                                  <w:alias w:val="Author"/>
-                                  <w:tag w:val=""/>
-                                  <w:id w:val="-1315403320"/>
-                                  <w:dataBinding w:prefixMappings="xmlns:ns0='http://purl.org/dc/elements/1.1/' xmlns:ns1='http://schemas.openxmlformats.org/package/2006/metadata/core-properties' " w:xpath="/ns1:coreProperties[1]/ns0:creator[1]" w:storeItemID="{6C3C8BC8-F283-45AE-878A-BAB7291924A1}"/>
-                                  <w15:appearance w15:val="hidden"/>
-                                  <w:text/>
-                                </w:sdtPr>
-                                <w:sdtEndPr/>
-                                <w:sdtContent>
-                                  <w:p>
-                                    <w:pPr>
-                                      <w:pStyle w:val="NoSpacing"/>
-                                      <w:spacing w:after="480"/>
-                                      <w:rPr>
-                                        <w:i/>
-                                        <w:color w:val="262626" w:themeColor="text1" w:themeTint="D9"/>
-                                        <w:sz w:val="32"/>
-                                        <w:szCs w:val="32"/>
-                                      </w:rPr>
-                                    </w:pPr>
-                                    <w:r>
-                                      <w:rPr>
-                                        <w:i/>
-                                        <w:color w:val="262626" w:themeColor="text1" w:themeTint="D9"/>
-                                        <w:sz w:val="32"/>
-                                        <w:szCs w:val="32"/>
-                                      </w:rPr>
-                                      <w:t>Brett</w:t>
-                                    </w:r>
-                                  </w:p>
-                                </w:sdtContent>
-                              </w:sdt>
-                              <w:p>
-                                <w:pPr>
-                                  <w:pStyle w:val="NoSpacing"/>
+                                </w:pPr>
+                                <w:r>
                                   <w:rPr>
-                                    <w:i/>
-                                    <w:color w:val="262626" w:themeColor="text1" w:themeTint="D9"/>
-                                    <w:sz w:val="26"/>
-                                    <w:szCs w:val="26"/>
+                                    <w:rFonts w:ascii="Times New Roman" w:hAnsi="Times New Roman" w:cs="Times New Roman"/>
+                                    <w:b/>
+                                    <w:bCs/>
+                                    <w:color w:val="2D3B45"/>
+                                    <w:sz w:val="28"/>
+                                    <w:szCs w:val="28"/>
+                                    <w:shd w:val="clear" w:color="auto" w:fill="FFFFFF"/>
                                   </w:rPr>
-                                </w:pPr>
+                                  <w:t>Izabela Olejnik,</w:t>
+                                </w:r>
+                                <w:r>
+                                  <w:rPr>
+                                    <w:rStyle w:val="message-participants"/>
+                                    <w:rFonts w:ascii="Times New Roman" w:hAnsi="Times New Roman" w:cs="Times New Roman"/>
+                                    <w:b/>
+                                    <w:bCs/>
+                                    <w:color w:val="2D3B45"/>
+                                    <w:sz w:val="28"/>
+                                    <w:szCs w:val="28"/>
+                                    <w:shd w:val="clear" w:color="auto" w:fill="FFFFFF"/>
+                                  </w:rPr>
+                                  <w:t xml:space="preserve"> Brett Parker</w:t>
+                                </w:r>
+                                <w:r>
+                                  <w:rPr>
+                                    <w:rStyle w:val="message-participants"/>
+                                    <w:rFonts w:ascii="Times New Roman" w:hAnsi="Times New Roman" w:cs="Times New Roman"/>
+                                    <w:b/>
+                                    <w:bCs/>
+                                    <w:color w:val="2D3B45"/>
+                                    <w:sz w:val="28"/>
+                                    <w:szCs w:val="28"/>
+                                    <w:shd w:val="clear" w:color="auto" w:fill="FFFFFF"/>
+                                  </w:rPr>
+                                  <w:t>,</w:t>
+                                </w:r>
+                                <w:r>
+                                  <w:rPr>
+                                    <w:rStyle w:val="message-participants"/>
+                                    <w:rFonts w:ascii="Times New Roman" w:hAnsi="Times New Roman" w:cs="Times New Roman"/>
+                                    <w:b/>
+                                    <w:bCs/>
+                                    <w:color w:val="2D3B45"/>
+                                    <w:sz w:val="28"/>
+                                    <w:szCs w:val="28"/>
+                                    <w:shd w:val="clear" w:color="auto" w:fill="FFFFFF"/>
+                                  </w:rPr>
+                                  <w:t xml:space="preserve"> Mark Pedroso</w:t>
+                                </w:r>
+                                <w:r>
+                                  <w:rPr>
+                                    <w:rStyle w:val="message-participants"/>
+                                    <w:rFonts w:ascii="Times New Roman" w:hAnsi="Times New Roman" w:cs="Times New Roman"/>
+                                    <w:b/>
+                                    <w:bCs/>
+                                    <w:color w:val="2D3B45"/>
+                                    <w:sz w:val="28"/>
+                                    <w:szCs w:val="28"/>
+                                    <w:shd w:val="clear" w:color="auto" w:fill="FFFFFF"/>
+                                  </w:rPr>
+                                  <w:t>, and</w:t>
+                                </w:r>
+                                <w:r>
+                                  <w:rPr>
+                                    <w:rStyle w:val="message-participants"/>
+                                    <w:rFonts w:ascii="Times New Roman" w:hAnsi="Times New Roman" w:cs="Times New Roman"/>
+                                    <w:b/>
+                                    <w:bCs/>
+                                    <w:color w:val="2D3B45"/>
+                                    <w:sz w:val="28"/>
+                                    <w:szCs w:val="28"/>
+                                    <w:shd w:val="clear" w:color="auto" w:fill="FFFFFF"/>
+                                  </w:rPr>
+                                  <w:t xml:space="preserve"> Alex </w:t>
+                                </w:r>
+                                <w:proofErr w:type="spellStart"/>
+                                <w:r>
+                                  <w:rPr>
+                                    <w:rStyle w:val="message-participants"/>
+                                    <w:rFonts w:ascii="Times New Roman" w:hAnsi="Times New Roman" w:cs="Times New Roman"/>
+                                    <w:b/>
+                                    <w:bCs/>
+                                    <w:color w:val="2D3B45"/>
+                                    <w:sz w:val="28"/>
+                                    <w:szCs w:val="28"/>
+                                    <w:shd w:val="clear" w:color="auto" w:fill="FFFFFF"/>
+                                  </w:rPr>
+                                  <w:t>Ogilbee</w:t>
+                                </w:r>
+                                <w:proofErr w:type="spellEnd"/>
                                 <w:sdt>
                                   <w:sdtPr>
                                     <w:rPr>
+                                      <w:rFonts w:ascii="Times New Roman" w:hAnsi="Times New Roman" w:cs="Times New Roman"/>
+                                      <w:b/>
+                                      <w:bCs/>
                                       <w:i/>
                                       <w:color w:val="262626" w:themeColor="text1" w:themeTint="D9"/>
-                                      <w:sz w:val="26"/>
-                                      <w:szCs w:val="26"/>
+                                      <w:sz w:val="32"/>
+                                      <w:szCs w:val="32"/>
                                     </w:rPr>
                                     <w:alias w:val="Company"/>
                                     <w:tag w:val=""/>
@@ -122,10 +181,13 @@
                                   <w:sdtContent>
                                     <w:r>
                                       <w:rPr>
+                                        <w:rFonts w:ascii="Times New Roman" w:hAnsi="Times New Roman" w:cs="Times New Roman"/>
+                                        <w:b/>
+                                        <w:bCs/>
                                         <w:i/>
                                         <w:color w:val="262626" w:themeColor="text1" w:themeTint="D9"/>
-                                        <w:sz w:val="26"/>
-                                        <w:szCs w:val="26"/>
+                                        <w:sz w:val="32"/>
+                                        <w:szCs w:val="32"/>
                                       </w:rPr>
                                       <w:t xml:space="preserve">     </w:t>
                                     </w:r>
@@ -133,10 +195,13 @@
                                 </w:sdt>
                                 <w:r>
                                   <w:rPr>
+                                    <w:rFonts w:ascii="Times New Roman" w:hAnsi="Times New Roman" w:cs="Times New Roman"/>
+                                    <w:b/>
+                                    <w:bCs/>
                                     <w:i/>
                                     <w:color w:val="262626" w:themeColor="text1" w:themeTint="D9"/>
-                                    <w:sz w:val="26"/>
-                                    <w:szCs w:val="26"/>
+                                    <w:sz w:val="32"/>
+                                    <w:szCs w:val="32"/>
                                   </w:rPr>
                                   <w:t xml:space="preserve">  </w:t>
                                 </w:r>
@@ -170,63 +235,122 @@
                   <v:shape id="Text Box 36" o:spid="_x0000_s1026" type="#_x0000_t202" alt="Title: Title and subtitle" style="position:absolute;margin-left:0;margin-top:0;width:435.75pt;height:214.55pt;z-index:251661312;visibility:visible;mso-wrap-style:square;mso-width-percent:890;mso-height-percent:0;mso-wrap-distance-left:9pt;mso-wrap-distance-top:0;mso-wrap-distance-right:9pt;mso-wrap-distance-bottom:0;mso-position-horizontal:left;mso-position-horizontal-relative:page;mso-position-vertical:bottom;mso-position-vertical-relative:page;mso-width-percent:890;mso-height-percent:0;mso-width-relative:page;mso-height-relative:margin;v-text-anchor:bottom" o:gfxdata="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" filled="f" stroked="f" strokeweight=".5pt">
                     <v:textbox inset="93.6pt,7.2pt,0,1in">
                       <w:txbxContent>
-                        <w:sdt>
-                          <w:sdtPr>
+                        <w:p>
+                          <w:pPr>
+                            <w:pStyle w:val="NoSpacing"/>
+                            <w:spacing w:after="480"/>
                             <w:rPr>
+                              <w:rFonts w:ascii="Times New Roman" w:hAnsi="Times New Roman" w:cs="Times New Roman"/>
+                              <w:b/>
+                              <w:bCs/>
                               <w:i/>
                               <w:color w:val="262626" w:themeColor="text1" w:themeTint="D9"/>
                               <w:sz w:val="32"/>
                               <w:szCs w:val="32"/>
                             </w:rPr>
-                            <w:alias w:val="Author"/>
-                            <w:tag w:val=""/>
-                            <w:id w:val="-1315403320"/>
-                            <w:dataBinding w:prefixMappings="xmlns:ns0='http://purl.org/dc/elements/1.1/' xmlns:ns1='http://schemas.openxmlformats.org/package/2006/metadata/core-properties' " w:xpath="/ns1:coreProperties[1]/ns0:creator[1]" w:storeItemID="{6C3C8BC8-F283-45AE-878A-BAB7291924A1}"/>
-                            <w15:appearance w15:val="hidden"/>
-                            <w:text/>
-                          </w:sdtPr>
-                          <w:sdtEndPr/>
-                          <w:sdtContent>
-                            <w:p>
-                              <w:pPr>
-                                <w:pStyle w:val="NoSpacing"/>
-                                <w:spacing w:after="480"/>
-                                <w:rPr>
-                                  <w:i/>
-                                  <w:color w:val="262626" w:themeColor="text1" w:themeTint="D9"/>
-                                  <w:sz w:val="32"/>
-                                  <w:szCs w:val="32"/>
-                                </w:rPr>
-                              </w:pPr>
-                              <w:r>
-                                <w:rPr>
-                                  <w:i/>
-                                  <w:color w:val="262626" w:themeColor="text1" w:themeTint="D9"/>
-                                  <w:sz w:val="32"/>
-                                  <w:szCs w:val="32"/>
-                                </w:rPr>
-                                <w:t>Brett</w:t>
-                              </w:r>
-                            </w:p>
-                          </w:sdtContent>
-                        </w:sdt>
-                        <w:p>
-                          <w:pPr>
-                            <w:pStyle w:val="NoSpacing"/>
+                          </w:pPr>
+                          <w:r>
                             <w:rPr>
-                              <w:i/>
-                              <w:color w:val="262626" w:themeColor="text1" w:themeTint="D9"/>
-                              <w:sz w:val="26"/>
-                              <w:szCs w:val="26"/>
+                              <w:rFonts w:ascii="Times New Roman" w:hAnsi="Times New Roman" w:cs="Times New Roman"/>
+                              <w:b/>
+                              <w:bCs/>
+                              <w:color w:val="2D3B45"/>
+                              <w:sz w:val="28"/>
+                              <w:szCs w:val="28"/>
+                              <w:shd w:val="clear" w:color="auto" w:fill="FFFFFF"/>
                             </w:rPr>
-                          </w:pPr>
+                            <w:t>Izabela Olejnik,</w:t>
+                          </w:r>
+                          <w:r>
+                            <w:rPr>
+                              <w:rStyle w:val="message-participants"/>
+                              <w:rFonts w:ascii="Times New Roman" w:hAnsi="Times New Roman" w:cs="Times New Roman"/>
+                              <w:b/>
+                              <w:bCs/>
+                              <w:color w:val="2D3B45"/>
+                              <w:sz w:val="28"/>
+                              <w:szCs w:val="28"/>
+                              <w:shd w:val="clear" w:color="auto" w:fill="FFFFFF"/>
+                            </w:rPr>
+                            <w:t xml:space="preserve"> Brett Parker</w:t>
+                          </w:r>
+                          <w:r>
+                            <w:rPr>
+                              <w:rStyle w:val="message-participants"/>
+                              <w:rFonts w:ascii="Times New Roman" w:hAnsi="Times New Roman" w:cs="Times New Roman"/>
+                              <w:b/>
+                              <w:bCs/>
+                              <w:color w:val="2D3B45"/>
+                              <w:sz w:val="28"/>
+                              <w:szCs w:val="28"/>
+                              <w:shd w:val="clear" w:color="auto" w:fill="FFFFFF"/>
+                            </w:rPr>
+                            <w:t>,</w:t>
+                          </w:r>
+                          <w:r>
+                            <w:rPr>
+                              <w:rStyle w:val="message-participants"/>
+                              <w:rFonts w:ascii="Times New Roman" w:hAnsi="Times New Roman" w:cs="Times New Roman"/>
+                              <w:b/>
+                              <w:bCs/>
+                              <w:color w:val="2D3B45"/>
+                              <w:sz w:val="28"/>
+                              <w:szCs w:val="28"/>
+                              <w:shd w:val="clear" w:color="auto" w:fill="FFFFFF"/>
+                            </w:rPr>
+                            <w:t xml:space="preserve"> Mark Pedroso</w:t>
+                          </w:r>
+                          <w:r>
+                            <w:rPr>
+                              <w:rStyle w:val="message-participants"/>
+                              <w:rFonts w:ascii="Times New Roman" w:hAnsi="Times New Roman" w:cs="Times New Roman"/>
+                              <w:b/>
+                              <w:bCs/>
+                              <w:color w:val="2D3B45"/>
+                              <w:sz w:val="28"/>
+                              <w:szCs w:val="28"/>
+                              <w:shd w:val="clear" w:color="auto" w:fill="FFFFFF"/>
+                            </w:rPr>
+                            <w:t>, and</w:t>
+                          </w:r>
+                          <w:r>
+                            <w:rPr>
+                              <w:rStyle w:val="message-participants"/>
+                              <w:rFonts w:ascii="Times New Roman" w:hAnsi="Times New Roman" w:cs="Times New Roman"/>
+                              <w:b/>
+                              <w:bCs/>
+                              <w:color w:val="2D3B45"/>
+                              <w:sz w:val="28"/>
+                              <w:szCs w:val="28"/>
+                              <w:shd w:val="clear" w:color="auto" w:fill="FFFFFF"/>
+                            </w:rPr>
+                            <w:t xml:space="preserve"> Alex </w:t>
+                          </w:r>
+                          <w:proofErr w:type="spellStart"/>
+                          <w:r>
+                            <w:rPr>
+                              <w:rStyle w:val="message-participants"/>
+                              <w:rFonts w:ascii="Times New Roman" w:hAnsi="Times New Roman" w:cs="Times New Roman"/>
+                              <w:b/>
+                              <w:bCs/>
+                              <w:color w:val="2D3B45"/>
+                              <w:sz w:val="28"/>
+                              <w:szCs w:val="28"/>
+                              <w:shd w:val="clear" w:color="auto" w:fill="FFFFFF"/>
+                            </w:rPr>
+                            <w:t>Ogilbee</w:t>
+                          </w:r>
+                          <w:proofErr w:type="spellEnd"/>
                           <w:sdt>
                             <w:sdtPr>
                               <w:rPr>
+                                <w:rFonts w:ascii="Times New Roman" w:hAnsi="Times New Roman" w:cs="Times New Roman"/>
+                                <w:b/>
+                                <w:bCs/>
                                 <w:i/>
                                 <w:color w:val="262626" w:themeColor="text1" w:themeTint="D9"/>
-                                <w:sz w:val="26"/>
-                                <w:szCs w:val="26"/>
+                                <w:sz w:val="32"/>
+                                <w:szCs w:val="32"/>
                               </w:rPr>
                               <w:alias w:val="Company"/>
                               <w:tag w:val=""/>
@@ -240,10 +364,13 @@
                             <w:sdtContent>
                               <w:r>
                                 <w:rPr>
+                                  <w:rFonts w:ascii="Times New Roman" w:hAnsi="Times New Roman" w:cs="Times New Roman"/>
+                                  <w:b/>
+                                  <w:bCs/>
                                   <w:i/>
                                   <w:color w:val="262626" w:themeColor="text1" w:themeTint="D9"/>
-                                  <w:sz w:val="26"/>
-                                  <w:szCs w:val="26"/>
+                                  <w:sz w:val="32"/>
+                                  <w:szCs w:val="32"/>
                                 </w:rPr>
                                 <w:t xml:space="preserve">     </w:t>
                               </w:r>
@@ -251,10 +378,13 @@
                           </w:sdt>
                           <w:r>
                             <w:rPr>
+                              <w:rFonts w:ascii="Times New Roman" w:hAnsi="Times New Roman" w:cs="Times New Roman"/>
+                              <w:b/>
+                              <w:bCs/>
                               <w:i/>
                               <w:color w:val="262626" w:themeColor="text1" w:themeTint="D9"/>
-                              <w:sz w:val="26"/>
-                              <w:szCs w:val="26"/>
+                              <w:sz w:val="32"/>
+                              <w:szCs w:val="32"/>
                             </w:rPr>
                             <w:t xml:space="preserve">  </w:t>
                           </w:r>
@@ -274,7 +404,7 @@
             <mc:AlternateContent>
               <mc:Choice Requires="wps">
                 <w:drawing>
-                  <wp:anchor distT="0" distB="0" distL="114300" distR="114300" simplePos="0" relativeHeight="251660288" behindDoc="1" locked="0" layoutInCell="1" allowOverlap="1" wp14:anchorId="27EEC6ED" wp14:editId="0E524472">
+                  <wp:anchor distT="0" distB="0" distL="114300" distR="114300" simplePos="0" relativeHeight="251660288" behindDoc="1" locked="0" layoutInCell="1" allowOverlap="1" wp14:anchorId="27EEC6ED" wp14:editId="69FA2CB2">
                     <wp:simplePos x="0" y="0"/>
                     <mc:AlternateContent>
                       <mc:Choice Requires="wp14">
@@ -1452,6 +1582,7 @@
     <w:lsdException w:name="HTML Sample" w:semiHidden="1" w:unhideWhenUsed="1"/>
     <w:lsdException w:name="HTML Typewriter" w:semiHidden="1" w:unhideWhenUsed="1"/>
     <w:lsdException w:name="HTML Variable" w:semiHidden="1" w:unhideWhenUsed="1"/>
+    <w:lsdException w:name="Normal Table" w:semiHidden="1" w:unhideWhenUsed="1"/>
     <w:lsdException w:name="annotation subject" w:semiHidden="1" w:unhideWhenUsed="1"/>
     <w:lsdException w:name="No List" w:semiHidden="1" w:unhideWhenUsed="1"/>
     <w:lsdException w:name="Outline List 1" w:semiHidden="1" w:unhideWhenUsed="1"/>
@@ -1494,8 +1625,11 @@
     <w:lsdException w:name="Table Contemporary" w:semiHidden="1" w:unhideWhenUsed="1"/>
     <w:lsdException w:name="Table Elegant" w:semiHidden="1" w:unhideWhenUsed="1"/>
     <w:lsdException w:name="Table Professional" w:semiHidden="1" w:unhideWhenUsed="1"/>
+    <w:lsdException w:name="Table Subtle 1" w:semiHidden="1" w:unhideWhenUsed="1"/>
     <w:lsdException w:name="Table Subtle 2" w:semiHidden="1" w:unhideWhenUsed="1"/>
     <w:lsdException w:name="Table Web 1" w:semiHidden="1" w:unhideWhenUsed="1"/>
+    <w:lsdException w:name="Table Web 2" w:semiHidden="1" w:unhideWhenUsed="1"/>
+    <w:lsdException w:name="Table Web 3" w:semiHidden="1" w:unhideWhenUsed="1"/>
     <w:lsdException w:name="Balloon Text" w:semiHidden="1" w:unhideWhenUsed="1"/>
     <w:lsdException w:name="Table Grid" w:uiPriority="39"/>
     <w:lsdException w:name="Table Theme" w:semiHidden="1" w:unhideWhenUsed="1"/>
@@ -1804,6 +1938,11 @@
       <w:lang w:eastAsia="zh-CN"/>
     </w:rPr>
   </w:style>
+  <w:style w:type="character" w:customStyle="1" w:styleId="message-participants">
+    <w:name w:val="message-participants"/>
+    <w:basedOn w:val="DefaultParagraphFont"/>
+    <w:rsid w:val="0057031F"/>
+  </w:style>
 </w:styles>
 </file>
 

</xml_diff>